<commit_message>
Updated to reflect my new Github name
</commit_message>
<xml_diff>
--- a/CV.docx
+++ b/CV.docx
@@ -328,7 +328,7 @@
                 <w:lang w:val="sv-SE"/>
               </w:rPr>
             </w:pPr>
-            <w:hyperlink r:id="rId9">
+            <w:hyperlink r:id="rId9" w:history="1">
               <w:r>
                 <w:rPr>
                   <w:color w:val="D44500"/>
@@ -346,7 +346,7 @@
                   <w:szCs w:val="20"/>
                   <w:lang w:val="sv-SE"/>
                 </w:rPr>
-                <w:t>wadsethtobias</w:t>
+                <w:t>tobiaswadseth</w:t>
               </w:r>
               <w:proofErr w:type="spellEnd"/>
             </w:hyperlink>
@@ -366,6 +366,7 @@
                 <w:color w:val="D44500"/>
                 <w:sz w:val="20"/>
                 <w:szCs w:val="20"/>
+                <w:lang w:val="sv-SE"/>
               </w:rPr>
             </w:pPr>
             <w:hyperlink r:id="rId10">
@@ -374,6 +375,7 @@
                   <w:color w:val="D44500"/>
                   <w:sz w:val="20"/>
                   <w:szCs w:val="20"/>
+                  <w:lang w:val="sv-SE"/>
                 </w:rPr>
                 <w:t>linkedin.com/in/</w:t>
               </w:r>
@@ -383,10 +385,20 @@
                   <w:color w:val="D44500"/>
                   <w:sz w:val="20"/>
                   <w:szCs w:val="20"/>
+                  <w:lang w:val="sv-SE"/>
                 </w:rPr>
-                <w:t>tobias-wadseth</w:t>
+                <w:t>tobias-wadset</w:t>
               </w:r>
               <w:proofErr w:type="spellEnd"/>
+              <w:r>
+                <w:rPr>
+                  <w:color w:val="D44500"/>
+                  <w:sz w:val="20"/>
+                  <w:szCs w:val="20"/>
+                  <w:lang w:val="sv-SE"/>
+                </w:rPr>
+                <w:t>h</w:t>
+              </w:r>
             </w:hyperlink>
           </w:p>
         </w:tc>
@@ -553,23 +565,13 @@
                 <w:szCs w:val="20"/>
               </w:rPr>
             </w:pPr>
-            <w:proofErr w:type="spellStart"/>
             <w:r>
               <w:rPr>
                 <w:b/>
                 <w:sz w:val="20"/>
                 <w:szCs w:val="20"/>
               </w:rPr>
-              <w:t>Vem</w:t>
-            </w:r>
-            <w:proofErr w:type="spellEnd"/>
-            <w:r>
-              <w:rPr>
-                <w:b/>
-                <w:sz w:val="20"/>
-                <w:szCs w:val="20"/>
-              </w:rPr>
-              <w:t xml:space="preserve"> </w:t>
+              <w:t xml:space="preserve">Vem </w:t>
             </w:r>
             <w:proofErr w:type="spellStart"/>
             <w:r>
@@ -637,14 +639,7 @@
                 <w:sz w:val="20"/>
                 <w:szCs w:val="20"/>
               </w:rPr>
-              <w:t xml:space="preserve"> </w:t>
-            </w:r>
-            <w:r>
-              <w:rPr>
-                <w:sz w:val="20"/>
-                <w:szCs w:val="20"/>
-              </w:rPr>
-              <w:t>student.</w:t>
+              <w:t xml:space="preserve"> student.</w:t>
             </w:r>
           </w:p>
           <w:p>
@@ -1254,13 +1249,7 @@
               <w:rPr>
                 <w:lang w:val="sv-SE"/>
               </w:rPr>
-              <w:t>Hogia-Gruppen</w:t>
-            </w:r>
-            <w:r>
-              <w:rPr>
-                <w:lang w:val="sv-SE"/>
-              </w:rPr>
-              <w:t xml:space="preserve"> / </w:t>
+              <w:t xml:space="preserve">Hogia-Gruppen / </w:t>
             </w:r>
             <w:r>
               <w:rPr>
@@ -1294,50 +1283,14 @@
               <w:rPr>
                 <w:lang w:val="sv-SE"/>
               </w:rPr>
-              <w:t>2</w:t>
-            </w:r>
-            <w:r>
-              <w:rPr>
-                <w:lang w:val="sv-SE"/>
-              </w:rPr>
-              <w:t>0</w:t>
-            </w:r>
-            <w:r>
-              <w:rPr>
-                <w:lang w:val="sv-SE"/>
-              </w:rPr>
-              <w:t>15</w:t>
-            </w:r>
-            <w:r>
-              <w:rPr>
-                <w:lang w:val="sv-SE"/>
-              </w:rPr>
-              <w:t xml:space="preserve"> - </w:t>
+              <w:t xml:space="preserve">2015 - </w:t>
             </w:r>
             <w:proofErr w:type="gramStart"/>
             <w:r>
               <w:rPr>
                 <w:lang w:val="sv-SE"/>
               </w:rPr>
-              <w:t>2015</w:t>
-            </w:r>
-            <w:r>
-              <w:rPr>
-                <w:lang w:val="sv-SE"/>
-              </w:rPr>
-              <w:t xml:space="preserve">,  </w:t>
-            </w:r>
-            <w:r>
-              <w:rPr>
-                <w:lang w:val="sv-SE"/>
-              </w:rPr>
-              <w:t>STENUNGSU</w:t>
-            </w:r>
-            <w:r>
-              <w:rPr>
-                <w:lang w:val="sv-SE"/>
-              </w:rPr>
-              <w:t>ND</w:t>
+              <w:t>2015,  STENUNGSUND</w:t>
             </w:r>
             <w:proofErr w:type="gramEnd"/>
             <w:r>
@@ -1595,56 +1548,14 @@
               <w:rPr>
                 <w:lang w:val="sv-SE"/>
               </w:rPr>
-              <w:t xml:space="preserve">AUGUSTI </w:t>
-            </w:r>
-            <w:r>
-              <w:rPr>
-                <w:lang w:val="sv-SE"/>
-              </w:rPr>
-              <w:t>20</w:t>
-            </w:r>
-            <w:r>
-              <w:rPr>
-                <w:lang w:val="sv-SE"/>
-              </w:rPr>
-              <w:t>16</w:t>
-            </w:r>
-            <w:r>
-              <w:rPr>
-                <w:lang w:val="sv-SE"/>
-              </w:rPr>
-              <w:t xml:space="preserve"> - </w:t>
-            </w:r>
-            <w:r>
-              <w:rPr>
-                <w:lang w:val="sv-SE"/>
-              </w:rPr>
-              <w:t xml:space="preserve">JUNI </w:t>
+              <w:t xml:space="preserve">AUGUSTI 2016 - JUNI </w:t>
             </w:r>
             <w:proofErr w:type="gramStart"/>
             <w:r>
               <w:rPr>
                 <w:lang w:val="sv-SE"/>
               </w:rPr>
-              <w:t>20</w:t>
-            </w:r>
-            <w:r>
-              <w:rPr>
-                <w:lang w:val="sv-SE"/>
-              </w:rPr>
-              <w:t>20</w:t>
-            </w:r>
-            <w:r>
-              <w:rPr>
-                <w:lang w:val="sv-SE"/>
-              </w:rPr>
-              <w:t xml:space="preserve">,  </w:t>
-            </w:r>
-            <w:r>
-              <w:rPr>
-                <w:lang w:val="sv-SE"/>
-              </w:rPr>
-              <w:t>GÖTEBORG</w:t>
+              <w:t>2020,  GÖTEBORG</w:t>
             </w:r>
             <w:proofErr w:type="gramEnd"/>
             <w:r>
@@ -1776,56 +1687,14 @@
               <w:rPr>
                 <w:lang w:val="sv-SE"/>
               </w:rPr>
-              <w:t xml:space="preserve">AUGUSTI </w:t>
-            </w:r>
-            <w:r>
-              <w:rPr>
-                <w:lang w:val="sv-SE"/>
-              </w:rPr>
-              <w:t>20</w:t>
-            </w:r>
-            <w:r>
-              <w:rPr>
-                <w:lang w:val="sv-SE"/>
-              </w:rPr>
-              <w:t>17</w:t>
-            </w:r>
-            <w:r>
-              <w:rPr>
-                <w:lang w:val="sv-SE"/>
-              </w:rPr>
-              <w:t xml:space="preserve"> - </w:t>
-            </w:r>
-            <w:r>
-              <w:rPr>
-                <w:lang w:val="sv-SE"/>
-              </w:rPr>
-              <w:t xml:space="preserve">MAJ </w:t>
+              <w:t xml:space="preserve">AUGUSTI 2017 - MAJ </w:t>
             </w:r>
             <w:proofErr w:type="gramStart"/>
             <w:r>
               <w:rPr>
                 <w:lang w:val="sv-SE"/>
               </w:rPr>
-              <w:t>20</w:t>
-            </w:r>
-            <w:r>
-              <w:rPr>
-                <w:lang w:val="sv-SE"/>
-              </w:rPr>
-              <w:t>18</w:t>
-            </w:r>
-            <w:r>
-              <w:rPr>
-                <w:lang w:val="sv-SE"/>
-              </w:rPr>
-              <w:t xml:space="preserve">,  </w:t>
-            </w:r>
-            <w:r>
-              <w:rPr>
-                <w:lang w:val="sv-SE"/>
-              </w:rPr>
-              <w:t>DES</w:t>
+              <w:t>2018,  DES</w:t>
             </w:r>
             <w:proofErr w:type="gramEnd"/>
             <w:r>
@@ -2831,6 +2700,29 @@
       </w:tblCellMar>
     </w:tblPr>
   </w:style>
+  <w:style w:type="character" w:styleId="Hyperlink">
+    <w:name w:val="Hyperlink"/>
+    <w:basedOn w:val="DefaultParagraphFont"/>
+    <w:uiPriority w:val="99"/>
+    <w:unhideWhenUsed/>
+    <w:rsid w:val="00F70C13"/>
+    <w:rPr>
+      <w:color w:val="0000FF" w:themeColor="hyperlink"/>
+      <w:u w:val="single"/>
+    </w:rPr>
+  </w:style>
+  <w:style w:type="character" w:styleId="UnresolvedMention">
+    <w:name w:val="Unresolved Mention"/>
+    <w:basedOn w:val="DefaultParagraphFont"/>
+    <w:uiPriority w:val="99"/>
+    <w:semiHidden/>
+    <w:unhideWhenUsed/>
+    <w:rsid w:val="00F70C13"/>
+    <w:rPr>
+      <w:color w:val="605E5C"/>
+      <w:shd w:val="clear" w:color="auto" w:fill="E1DFDD"/>
+    </w:rPr>
+  </w:style>
 </w:styles>
 </file>
 

</xml_diff>

<commit_message>
Updated the resume part and updated project links
</commit_message>
<xml_diff>
--- a/CV.docx
+++ b/CV.docx
@@ -366,7 +366,7 @@
                 <w:color w:val="D44500"/>
                 <w:sz w:val="20"/>
                 <w:szCs w:val="20"/>
-                <w:lang w:val="sv-SE"/>
+                <w:lang w:val="en-US"/>
               </w:rPr>
             </w:pPr>
             <w:hyperlink r:id="rId10">
@@ -375,7 +375,7 @@
                   <w:color w:val="D44500"/>
                   <w:sz w:val="20"/>
                   <w:szCs w:val="20"/>
-                  <w:lang w:val="sv-SE"/>
+                  <w:lang w:val="en-US"/>
                 </w:rPr>
                 <w:t>linkedin.com/in/</w:t>
               </w:r>
@@ -385,20 +385,11 @@
                   <w:color w:val="D44500"/>
                   <w:sz w:val="20"/>
                   <w:szCs w:val="20"/>
-                  <w:lang w:val="sv-SE"/>
+                  <w:lang w:val="en-US"/>
                 </w:rPr>
-                <w:t>tobias-wadset</w:t>
+                <w:t>tobias-wadseth</w:t>
               </w:r>
               <w:proofErr w:type="spellEnd"/>
-              <w:r>
-                <w:rPr>
-                  <w:color w:val="D44500"/>
-                  <w:sz w:val="20"/>
-                  <w:szCs w:val="20"/>
-                  <w:lang w:val="sv-SE"/>
-                </w:rPr>
-                <w:t>h</w:t>
-              </w:r>
             </w:hyperlink>
           </w:p>
         </w:tc>
@@ -1330,7 +1321,7 @@
       </w:tr>
       <w:tr>
         <w:trPr>
-          <w:trHeight w:val="3975"/>
+          <w:trHeight w:val="3154"/>
         </w:trPr>
         <w:tc>
           <w:tcPr>
@@ -1494,22 +1485,12 @@
                 <w:lang w:val="sv-SE"/>
               </w:rPr>
             </w:pPr>
-            <w:bookmarkStart w:id="14" w:name="_r7oinwx5vtl9" w:colFirst="0" w:colLast="0"/>
-            <w:bookmarkEnd w:id="14"/>
-            <w:r>
-              <w:rPr>
-                <w:lang w:val="sv-SE"/>
-              </w:rPr>
-              <w:t xml:space="preserve">Thorén Innovation </w:t>
-            </w:r>
-            <w:proofErr w:type="spellStart"/>
-            <w:r>
-              <w:rPr>
-                <w:lang w:val="sv-SE"/>
-              </w:rPr>
-              <w:t>School</w:t>
-            </w:r>
-            <w:proofErr w:type="spellEnd"/>
+            <w:r>
+              <w:rPr>
+                <w:lang w:val="sv-SE"/>
+              </w:rPr>
+              <w:t>IT-Högskolan</w:t>
+            </w:r>
             <w:r>
               <w:rPr>
                 <w:lang w:val="sv-SE"/>
@@ -1521,7 +1502,7 @@
                 <w:b w:val="0"/>
                 <w:lang w:val="sv-SE"/>
               </w:rPr>
-              <w:t>Teknikprogrammet</w:t>
+              <w:t>Java Utveckling</w:t>
             </w:r>
           </w:p>
           <w:p>
@@ -1542,20 +1523,72 @@
                 <w:lang w:val="sv-SE"/>
               </w:rPr>
             </w:pPr>
-            <w:bookmarkStart w:id="15" w:name="_uqfre138cju9" w:colFirst="0" w:colLast="0"/>
-            <w:bookmarkEnd w:id="15"/>
-            <w:r>
-              <w:rPr>
-                <w:lang w:val="sv-SE"/>
-              </w:rPr>
-              <w:t xml:space="preserve">AUGUSTI 2016 - JUNI </w:t>
+            <w:r>
+              <w:rPr>
+                <w:lang w:val="sv-SE"/>
+              </w:rPr>
+              <w:t>AUGUSTI</w:t>
+            </w:r>
+            <w:r>
+              <w:rPr>
+                <w:lang w:val="sv-SE"/>
+              </w:rPr>
+              <w:t xml:space="preserve"> </w:t>
+            </w:r>
+            <w:r>
+              <w:rPr>
+                <w:lang w:val="sv-SE"/>
+              </w:rPr>
+              <w:t>2020</w:t>
+            </w:r>
+            <w:r>
+              <w:rPr>
+                <w:lang w:val="sv-SE"/>
+              </w:rPr>
+              <w:t xml:space="preserve"> </w:t>
+            </w:r>
+            <w:r>
+              <w:rPr>
+                <w:lang w:val="sv-SE"/>
+              </w:rPr>
+              <w:t>–</w:t>
+            </w:r>
+            <w:r>
+              <w:rPr>
+                <w:lang w:val="sv-SE"/>
+              </w:rPr>
+              <w:t xml:space="preserve"> </w:t>
+            </w:r>
+            <w:r>
+              <w:rPr>
+                <w:lang w:val="sv-SE"/>
+              </w:rPr>
+              <w:t>MAJ</w:t>
+            </w:r>
+            <w:r>
+              <w:rPr>
+                <w:lang w:val="sv-SE"/>
+              </w:rPr>
+              <w:t xml:space="preserve"> </w:t>
             </w:r>
             <w:proofErr w:type="gramStart"/>
             <w:r>
               <w:rPr>
                 <w:lang w:val="sv-SE"/>
               </w:rPr>
-              <w:t>2020,  GÖTEBORG</w:t>
+              <w:t>202</w:t>
+            </w:r>
+            <w:r>
+              <w:rPr>
+                <w:lang w:val="sv-SE"/>
+              </w:rPr>
+              <w:t>2</w:t>
+            </w:r>
+            <w:r>
+              <w:rPr>
+                <w:lang w:val="sv-SE"/>
+              </w:rPr>
+              <w:t>,  GÖTEBORG</w:t>
             </w:r>
             <w:proofErr w:type="gramEnd"/>
             <w:r>
@@ -1588,41 +1621,15 @@
                 <w:szCs w:val="20"/>
                 <w:lang w:val="sv-SE"/>
               </w:rPr>
-              <w:t xml:space="preserve">Läser teknik på Thorén Innovation </w:t>
-            </w:r>
-            <w:proofErr w:type="spellStart"/>
-            <w:r>
-              <w:rPr>
-                <w:sz w:val="20"/>
-                <w:szCs w:val="20"/>
-                <w:lang w:val="sv-SE"/>
-              </w:rPr>
-              <w:t>School</w:t>
-            </w:r>
-            <w:proofErr w:type="spellEnd"/>
-            <w:r>
-              <w:rPr>
-                <w:sz w:val="20"/>
-                <w:szCs w:val="20"/>
-                <w:lang w:val="sv-SE"/>
-              </w:rPr>
-              <w:t xml:space="preserve"> med inriktning i programmering (Java, HTML och </w:t>
-            </w:r>
-            <w:r>
-              <w:rPr>
-                <w:sz w:val="20"/>
-                <w:szCs w:val="20"/>
-                <w:lang w:val="sv-SE"/>
-              </w:rPr>
-              <w:t>JavaScript</w:t>
-            </w:r>
-            <w:r>
-              <w:rPr>
-                <w:sz w:val="20"/>
-                <w:szCs w:val="20"/>
-                <w:lang w:val="sv-SE"/>
-              </w:rPr>
-              <w:t>) med delar i gränssnittsdesign och webbserverprogrammering.</w:t>
+              <w:t>Läser Java utveckling med samt gränssnitt plus databashantering</w:t>
+            </w:r>
+            <w:r>
+              <w:rPr>
+                <w:sz w:val="20"/>
+                <w:szCs w:val="20"/>
+                <w:lang w:val="sv-SE"/>
+              </w:rPr>
+              <w:t>.</w:t>
             </w:r>
           </w:p>
           <w:p>
@@ -1641,27 +1648,48 @@
               <w:spacing w:before="320"/>
               <w:rPr>
                 <w:b w:val="0"/>
-              </w:rPr>
-            </w:pPr>
-            <w:bookmarkStart w:id="16" w:name="_u3uy0857ab2n" w:colFirst="0" w:colLast="0"/>
-            <w:bookmarkEnd w:id="16"/>
-            <w:r>
-              <w:t xml:space="preserve">Des Moines Area Community College </w:t>
+                <w:lang w:val="sv-SE"/>
+              </w:rPr>
+            </w:pPr>
+            <w:r>
+              <w:rPr>
+                <w:lang w:val="sv-SE"/>
+              </w:rPr>
+              <w:t>Thor</w:t>
+            </w:r>
+            <w:r>
+              <w:rPr>
+                <w:lang w:val="sv-SE"/>
+              </w:rPr>
+              <w:t>e</w:t>
+            </w:r>
+            <w:r>
+              <w:rPr>
+                <w:lang w:val="sv-SE"/>
+              </w:rPr>
+              <w:t xml:space="preserve">n Innovation </w:t>
+            </w:r>
+            <w:proofErr w:type="spellStart"/>
+            <w:r>
+              <w:rPr>
+                <w:lang w:val="sv-SE"/>
+              </w:rPr>
+              <w:t>School</w:t>
+            </w:r>
+            <w:proofErr w:type="spellEnd"/>
+            <w:r>
+              <w:rPr>
+                <w:lang w:val="sv-SE"/>
+              </w:rPr>
+              <w:t xml:space="preserve"> / </w:t>
             </w:r>
             <w:r>
               <w:rPr>
                 <w:b w:val="0"/>
-              </w:rPr>
-              <w:t xml:space="preserve">/ </w:t>
-            </w:r>
-            <w:proofErr w:type="spellStart"/>
-            <w:r>
-              <w:rPr>
-                <w:b w:val="0"/>
-              </w:rPr>
-              <w:t>Programmering</w:t>
-            </w:r>
-            <w:proofErr w:type="spellEnd"/>
+                <w:lang w:val="sv-SE"/>
+              </w:rPr>
+              <w:t>Teknikprogrammet</w:t>
+            </w:r>
           </w:p>
           <w:p>
             <w:pPr>
@@ -1681,8 +1709,155 @@
                 <w:lang w:val="sv-SE"/>
               </w:rPr>
             </w:pPr>
-            <w:bookmarkStart w:id="17" w:name="_re1qtuma0rpm" w:colFirst="0" w:colLast="0"/>
-            <w:bookmarkEnd w:id="17"/>
+            <w:bookmarkStart w:id="14" w:name="_uqfre138cju9" w:colFirst="0" w:colLast="0"/>
+            <w:bookmarkEnd w:id="14"/>
+            <w:r>
+              <w:rPr>
+                <w:lang w:val="sv-SE"/>
+              </w:rPr>
+              <w:t xml:space="preserve">AUGUSTI 2016 - JUNI </w:t>
+            </w:r>
+            <w:proofErr w:type="gramStart"/>
+            <w:r>
+              <w:rPr>
+                <w:lang w:val="sv-SE"/>
+              </w:rPr>
+              <w:t>2020,  GÖTEBORG</w:t>
+            </w:r>
+            <w:proofErr w:type="gramEnd"/>
+            <w:r>
+              <w:rPr>
+                <w:lang w:val="sv-SE"/>
+              </w:rPr>
+              <w:t>, SVERIGE</w:t>
+            </w:r>
+          </w:p>
+          <w:p>
+            <w:pPr>
+              <w:widowControl w:val="0"/>
+              <w:pBdr>
+                <w:top w:val="nil"/>
+                <w:left w:val="nil"/>
+                <w:bottom w:val="nil"/>
+                <w:right w:val="nil"/>
+                <w:between w:val="nil"/>
+              </w:pBdr>
+              <w:spacing w:before="100"/>
+              <w:rPr>
+                <w:sz w:val="20"/>
+                <w:szCs w:val="20"/>
+                <w:lang w:val="sv-SE"/>
+              </w:rPr>
+            </w:pPr>
+            <w:r>
+              <w:rPr>
+                <w:sz w:val="20"/>
+                <w:szCs w:val="20"/>
+                <w:lang w:val="sv-SE"/>
+              </w:rPr>
+              <w:t>Läste</w:t>
+            </w:r>
+            <w:r>
+              <w:rPr>
+                <w:sz w:val="20"/>
+                <w:szCs w:val="20"/>
+                <w:lang w:val="sv-SE"/>
+              </w:rPr>
+              <w:t xml:space="preserve"> teknik på Thorén Innovation </w:t>
+            </w:r>
+            <w:proofErr w:type="spellStart"/>
+            <w:r>
+              <w:rPr>
+                <w:sz w:val="20"/>
+                <w:szCs w:val="20"/>
+                <w:lang w:val="sv-SE"/>
+              </w:rPr>
+              <w:t>School</w:t>
+            </w:r>
+            <w:proofErr w:type="spellEnd"/>
+            <w:r>
+              <w:rPr>
+                <w:sz w:val="20"/>
+                <w:szCs w:val="20"/>
+                <w:lang w:val="sv-SE"/>
+              </w:rPr>
+              <w:t xml:space="preserve"> med inriktning i programmering (Java, HTML och </w:t>
+            </w:r>
+            <w:r>
+              <w:rPr>
+                <w:sz w:val="20"/>
+                <w:szCs w:val="20"/>
+                <w:lang w:val="sv-SE"/>
+              </w:rPr>
+              <w:t>JavaScript</w:t>
+            </w:r>
+            <w:r>
+              <w:rPr>
+                <w:sz w:val="20"/>
+                <w:szCs w:val="20"/>
+                <w:lang w:val="sv-SE"/>
+              </w:rPr>
+              <w:t>) med delar i gränssnittsdesign och webbserverprogrammering.</w:t>
+            </w:r>
+          </w:p>
+          <w:p>
+            <w:pPr>
+              <w:pStyle w:val="Heading2"/>
+              <w:keepNext w:val="0"/>
+              <w:keepLines w:val="0"/>
+              <w:widowControl w:val="0"/>
+              <w:pBdr>
+                <w:top w:val="nil"/>
+                <w:left w:val="nil"/>
+                <w:bottom w:val="nil"/>
+                <w:right w:val="nil"/>
+                <w:between w:val="nil"/>
+              </w:pBdr>
+              <w:spacing w:before="320"/>
+              <w:rPr>
+                <w:b w:val="0"/>
+              </w:rPr>
+            </w:pPr>
+            <w:bookmarkStart w:id="15" w:name="_u3uy0857ab2n" w:colFirst="0" w:colLast="0"/>
+            <w:bookmarkEnd w:id="15"/>
+            <w:r>
+              <w:t xml:space="preserve">Des Moines Area Community College </w:t>
+            </w:r>
+            <w:r>
+              <w:rPr>
+                <w:b w:val="0"/>
+              </w:rPr>
+              <w:t xml:space="preserve">/ </w:t>
+            </w:r>
+            <w:proofErr w:type="spellStart"/>
+            <w:r>
+              <w:rPr>
+                <w:b w:val="0"/>
+              </w:rPr>
+              <w:t>Programmering</w:t>
+            </w:r>
+            <w:proofErr w:type="spellEnd"/>
+          </w:p>
+          <w:p>
+            <w:pPr>
+              <w:pStyle w:val="Heading3"/>
+              <w:keepNext w:val="0"/>
+              <w:keepLines w:val="0"/>
+              <w:widowControl w:val="0"/>
+              <w:pBdr>
+                <w:top w:val="nil"/>
+                <w:left w:val="nil"/>
+                <w:bottom w:val="nil"/>
+                <w:right w:val="nil"/>
+                <w:between w:val="nil"/>
+              </w:pBdr>
+              <w:spacing w:before="0"/>
+              <w:rPr>
+                <w:lang w:val="sv-SE"/>
+              </w:rPr>
+            </w:pPr>
+            <w:bookmarkStart w:id="16" w:name="_re1qtuma0rpm" w:colFirst="0" w:colLast="0"/>
+            <w:bookmarkEnd w:id="16"/>
             <w:r>
               <w:rPr>
                 <w:lang w:val="sv-SE"/>
@@ -1791,8 +1966,8 @@
                 <w:between w:val="nil"/>
               </w:pBdr>
             </w:pPr>
-            <w:bookmarkStart w:id="18" w:name="_skqh4zb6ceyb" w:colFirst="0" w:colLast="0"/>
-            <w:bookmarkEnd w:id="18"/>
+            <w:bookmarkStart w:id="17" w:name="_skqh4zb6ceyb" w:colFirst="0" w:colLast="0"/>
+            <w:bookmarkEnd w:id="17"/>
             <w:proofErr w:type="spellStart"/>
             <w:r>
               <w:t>Referenser</w:t>

</xml_diff>